<commit_message>
Lab 9 – Entrega final
</commit_message>
<xml_diff>
--- a/Docs/Observaciones-Lab 9.docx
+++ b/Docs/Observaciones-Lab 9.docx
@@ -4,7 +4,7 @@
   <w:body>
     <w:p>
       <w:pPr>
-        <w:pStyle w:val="Title"/>
+        <w:pStyle w:val="Ttulo"/>
         <w:jc w:val="center"/>
         <w:rPr>
           <w:b/>
@@ -37,61 +37,26 @@
           <w:noProof w:val="0"/>
           <w:lang w:val="es-CO"/>
         </w:rPr>
-        <w:t xml:space="preserve">Estudiante </w:t>
+        <w:t>Joseph Linares</w:t>
       </w:r>
       <w:r>
         <w:rPr>
           <w:noProof w:val="0"/>
           <w:lang w:val="es-CO"/>
         </w:rPr>
-        <w:t xml:space="preserve">1 Cod </w:t>
-      </w:r>
-      <w:proofErr w:type="spellStart"/>
+        <w:t xml:space="preserve"> Cod </w:t>
+      </w:r>
       <w:r>
         <w:rPr>
           <w:noProof w:val="0"/>
           <w:lang w:val="es-CO"/>
         </w:rPr>
-        <w:t>XXXX</w:t>
-      </w:r>
-      <w:proofErr w:type="spellEnd"/>
+        <w:t>202111887</w:t>
+      </w:r>
     </w:p>
     <w:p>
       <w:pPr>
-        <w:spacing w:after="0"/>
-        <w:jc w:val="right"/>
-        <w:rPr>
-          <w:noProof w:val="0"/>
-          <w:lang w:val="es-CO"/>
-        </w:rPr>
-      </w:pPr>
-      <w:r>
-        <w:rPr>
-          <w:noProof w:val="0"/>
-          <w:lang w:val="es-CO"/>
-        </w:rPr>
-        <w:t xml:space="preserve">Estudiante </w:t>
-      </w:r>
-      <w:r>
-        <w:rPr>
-          <w:noProof w:val="0"/>
-          <w:lang w:val="es-CO"/>
-        </w:rPr>
-        <w:t xml:space="preserve">2 Cod </w:t>
-      </w:r>
-      <w:proofErr w:type="spellStart"/>
-      <w:r>
-        <w:rPr>
-          <w:noProof w:val="0"/>
-          <w:lang w:val="es-CO"/>
-        </w:rPr>
-        <w:t>XXXX</w:t>
-      </w:r>
-      <w:proofErr w:type="spellEnd"/>
-    </w:p>
-    <w:p>
-      <w:pPr>
-        <w:pStyle w:val="Heading1"/>
+        <w:pStyle w:val="Ttulo1"/>
         <w:rPr>
           <w:b/>
           <w:bCs/>
@@ -111,7 +76,7 @@
     </w:p>
     <w:p>
       <w:pPr>
-        <w:pStyle w:val="ListParagraph"/>
+        <w:pStyle w:val="Prrafodelista"/>
         <w:numPr>
           <w:ilvl w:val="0"/>
           <w:numId w:val="12"/>
@@ -158,16 +123,167 @@
     <w:p>
       <w:pPr>
         <w:spacing w:after="0"/>
+        <w:ind w:left="360"/>
         <w:jc w:val="both"/>
         <w:rPr>
           <w:rFonts w:ascii="Dax-Regular" w:hAnsi="Dax-Regular"/>
           <w:lang w:val="es-CO"/>
         </w:rPr>
       </w:pPr>
+      <w:r>
+        <w:rPr>
+          <w:rFonts w:ascii="Dax-Regular" w:hAnsi="Dax-Regular"/>
+          <w:lang w:val="es-CO"/>
+        </w:rPr>
+        <w:t>La diferencia existente entre</w:t>
+      </w:r>
+      <w:r>
+        <w:rPr>
+          <w:rFonts w:ascii="Dax-Regular" w:hAnsi="Dax-Regular"/>
+          <w:lang w:val="es-CO"/>
+        </w:rPr>
+        <w:t xml:space="preserve"> la altura del arbol BST y RBT conciste en que </w:t>
+      </w:r>
+      <w:r>
+        <w:rPr>
+          <w:rFonts w:ascii="Dax-Regular" w:hAnsi="Dax-Regular"/>
+          <w:lang w:val="es-CO"/>
+        </w:rPr>
+        <w:t>la altura del primer</w:t>
+      </w:r>
+      <w:r>
+        <w:rPr>
+          <w:rFonts w:ascii="Dax-Regular" w:hAnsi="Dax-Regular"/>
+          <w:lang w:val="es-CO"/>
+        </w:rPr>
+        <w:t xml:space="preserve"> arbol</w:t>
+      </w:r>
+      <w:r>
+        <w:rPr>
+          <w:rFonts w:ascii="Dax-Regular" w:hAnsi="Dax-Regular"/>
+          <w:lang w:val="es-CO"/>
+        </w:rPr>
+        <w:t xml:space="preserve"> es mayor a la del segundo.</w:t>
+      </w:r>
+      <w:r>
+        <w:rPr>
+          <w:rFonts w:ascii="Dax-Regular" w:hAnsi="Dax-Regular"/>
+          <w:lang w:val="es-CO"/>
+        </w:rPr>
+        <w:t xml:space="preserve"> Lo anterior, debido a que </w:t>
+      </w:r>
+      <w:r>
+        <w:rPr>
+          <w:rFonts w:ascii="Dax-Regular" w:hAnsi="Dax-Regular"/>
+          <w:lang w:val="es-CO"/>
+        </w:rPr>
+        <w:t>un arbol RBT siempre busca adquirir un balanceo perfecto</w:t>
+      </w:r>
+      <w:r>
+        <w:rPr>
+          <w:rFonts w:ascii="Dax-Regular" w:hAnsi="Dax-Regular"/>
+          <w:lang w:val="es-CO"/>
+        </w:rPr>
+        <w:t xml:space="preserve"> </w:t>
+      </w:r>
+      <w:r>
+        <w:rPr>
+          <w:rFonts w:ascii="Dax-Regular" w:hAnsi="Dax-Regular"/>
+          <w:lang w:val="es-CO"/>
+        </w:rPr>
+        <w:t xml:space="preserve">para que asi la distancia entre la raiz y los None sea siempre </w:t>
+      </w:r>
+      <w:r>
+        <w:rPr>
+          <w:rFonts w:ascii="Dax-Regular" w:hAnsi="Dax-Regular"/>
+          <w:lang w:val="es-CO"/>
+        </w:rPr>
+        <w:t>menor o igual a 1 entre sus hijos</w:t>
+      </w:r>
+      <w:r>
+        <w:rPr>
+          <w:rFonts w:ascii="Dax-Regular" w:hAnsi="Dax-Regular"/>
+          <w:lang w:val="es-CO"/>
+        </w:rPr>
+        <w:t>, por eso la altura de este es de 1</w:t>
+      </w:r>
+      <w:r>
+        <w:rPr>
+          <w:rFonts w:ascii="Dax-Regular" w:hAnsi="Dax-Regular"/>
+          <w:lang w:val="es-CO"/>
+        </w:rPr>
+        <w:t>3</w:t>
+      </w:r>
+      <w:r>
+        <w:rPr>
+          <w:rFonts w:ascii="Dax-Regular" w:hAnsi="Dax-Regular"/>
+          <w:lang w:val="es-CO"/>
+        </w:rPr>
+        <w:t xml:space="preserve"> niveles</w:t>
+      </w:r>
+      <w:r>
+        <w:rPr>
+          <w:rFonts w:ascii="Dax-Regular" w:hAnsi="Dax-Regular"/>
+          <w:lang w:val="es-CO"/>
+        </w:rPr>
+        <w:t xml:space="preserve">. A diferencia del arbol BST que tan solo </w:t>
+      </w:r>
+      <w:r>
+        <w:rPr>
+          <w:rFonts w:ascii="Dax-Regular" w:hAnsi="Dax-Regular"/>
+          <w:lang w:val="es-CO"/>
+        </w:rPr>
+        <w:t xml:space="preserve">organiza sus llaves </w:t>
+      </w:r>
+      <w:r>
+        <w:rPr>
+          <w:rFonts w:ascii="Dax-Regular" w:hAnsi="Dax-Regular"/>
+          <w:lang w:val="es-CO"/>
+        </w:rPr>
+        <w:t xml:space="preserve">a la izquierda o derecha </w:t>
+      </w:r>
+      <w:r>
+        <w:rPr>
+          <w:rFonts w:ascii="Dax-Regular" w:hAnsi="Dax-Regular"/>
+          <w:lang w:val="es-CO"/>
+        </w:rPr>
+        <w:t xml:space="preserve">dependiendo </w:t>
+      </w:r>
+      <w:r>
+        <w:rPr>
+          <w:rFonts w:ascii="Dax-Regular" w:hAnsi="Dax-Regular"/>
+          <w:lang w:val="es-CO"/>
+        </w:rPr>
+        <w:t>del valor, menor</w:t>
+      </w:r>
+      <w:r>
+        <w:rPr>
+          <w:rFonts w:ascii="Dax-Regular" w:hAnsi="Dax-Regular"/>
+          <w:lang w:val="es-CO"/>
+        </w:rPr>
+        <w:t xml:space="preserve"> o mayor</w:t>
+      </w:r>
+      <w:r>
+        <w:rPr>
+          <w:rFonts w:ascii="Dax-Regular" w:hAnsi="Dax-Regular"/>
+          <w:lang w:val="es-CO"/>
+        </w:rPr>
+        <w:t xml:space="preserve"> respectivamente, que estas puedan adquirir.</w:t>
+      </w:r>
     </w:p>
     <w:p>
       <w:pPr>
-        <w:pStyle w:val="ListParagraph"/>
+        <w:spacing w:after="0"/>
+        <w:jc w:val="both"/>
+        <w:rPr>
+          <w:rFonts w:ascii="Dax-Regular" w:hAnsi="Dax-Regular"/>
+          <w:lang w:val="es-CO"/>
+        </w:rPr>
+      </w:pPr>
+    </w:p>
+    <w:p>
+      <w:pPr>
+        <w:pStyle w:val="Prrafodelista"/>
         <w:numPr>
           <w:ilvl w:val="0"/>
           <w:numId w:val="12"/>
@@ -190,12 +306,55 @@
     <w:p>
       <w:pPr>
         <w:spacing w:after="0"/>
+        <w:ind w:left="360"/>
         <w:jc w:val="both"/>
         <w:rPr>
           <w:rFonts w:ascii="Dax-Regular" w:hAnsi="Dax-Regular"/>
           <w:lang w:val="es-CO"/>
         </w:rPr>
       </w:pPr>
+      <w:r>
+        <w:rPr>
+          <w:rFonts w:ascii="Dax-Regular" w:hAnsi="Dax-Regular"/>
+          <w:lang w:val="es-CO"/>
+        </w:rPr>
+        <w:t>La propia naturaleza de los tipos de arboles ocaciona que la altura entre ellos cambie, pues, aunque en su</w:t>
+      </w:r>
+      <w:r>
+        <w:rPr>
+          <w:rFonts w:ascii="Dax-Regular" w:hAnsi="Dax-Regular"/>
+          <w:lang w:val="es-CO"/>
+        </w:rPr>
+        <w:t xml:space="preserve"> estructura se vea una</w:t>
+      </w:r>
+      <w:r>
+        <w:rPr>
+          <w:rFonts w:ascii="Dax-Regular" w:hAnsi="Dax-Regular"/>
+          <w:lang w:val="es-CO"/>
+        </w:rPr>
+        <w:t xml:space="preserve"> </w:t>
+      </w:r>
+      <w:r>
+        <w:rPr>
+          <w:rFonts w:ascii="Dax-Regular" w:hAnsi="Dax-Regular"/>
+          <w:lang w:val="es-CO"/>
+        </w:rPr>
+        <w:t>similitud</w:t>
+      </w:r>
+      <w:r>
+        <w:rPr>
+          <w:rFonts w:ascii="Dax-Regular" w:hAnsi="Dax-Regular"/>
+          <w:lang w:val="es-CO"/>
+        </w:rPr>
+        <w:t>,</w:t>
+      </w:r>
+      <w:r>
+        <w:rPr>
+          <w:rFonts w:ascii="Dax-Regular" w:hAnsi="Dax-Regular"/>
+          <w:lang w:val="es-CO"/>
+        </w:rPr>
+        <w:t xml:space="preserve"> es en el desarrollo de sus hojas donde la organización y la altura del arbol cambia.</w:t>
+      </w:r>
     </w:p>
     <w:sectPr>
       <w:pgSz w:w="12240" w:h="15840"/>
@@ -1892,11 +2051,11 @@
       <w:noProof/>
     </w:rPr>
   </w:style>
-  <w:style w:type="paragraph" w:styleId="Heading1">
+  <w:style w:type="paragraph" w:styleId="Ttulo1">
     <w:name w:val="heading 1"/>
     <w:basedOn w:val="Normal"/>
     <w:next w:val="Normal"/>
-    <w:link w:val="Heading1Char"/>
+    <w:link w:val="Ttulo1Car"/>
     <w:uiPriority w:val="9"/>
     <w:qFormat/>
     <w:rsid w:val="003C0715"/>
@@ -1913,11 +2072,11 @@
       <w:szCs w:val="32"/>
     </w:rPr>
   </w:style>
-  <w:style w:type="paragraph" w:styleId="Heading2">
+  <w:style w:type="paragraph" w:styleId="Ttulo2">
     <w:name w:val="heading 2"/>
     <w:basedOn w:val="Normal"/>
     <w:next w:val="Normal"/>
-    <w:link w:val="Heading2Char"/>
+    <w:link w:val="Ttulo2Car"/>
     <w:uiPriority w:val="9"/>
     <w:unhideWhenUsed/>
     <w:qFormat/>
@@ -1935,13 +2094,13 @@
       <w:szCs w:val="26"/>
     </w:rPr>
   </w:style>
-  <w:style w:type="character" w:default="1" w:styleId="DefaultParagraphFont">
+  <w:style w:type="character" w:default="1" w:styleId="Fuentedeprrafopredeter">
     <w:name w:val="Default Paragraph Font"/>
     <w:uiPriority w:val="1"/>
     <w:semiHidden/>
     <w:unhideWhenUsed/>
   </w:style>
-  <w:style w:type="table" w:default="1" w:styleId="TableNormal">
+  <w:style w:type="table" w:default="1" w:styleId="Tablanormal">
     <w:name w:val="Normal Table"/>
     <w:uiPriority w:val="99"/>
     <w:semiHidden/>
@@ -1956,17 +2115,17 @@
       </w:tblCellMar>
     </w:tblPr>
   </w:style>
-  <w:style w:type="numbering" w:default="1" w:styleId="NoList">
+  <w:style w:type="numbering" w:default="1" w:styleId="Sinlista">
     <w:name w:val="No List"/>
     <w:uiPriority w:val="99"/>
     <w:semiHidden/>
     <w:unhideWhenUsed/>
   </w:style>
-  <w:style w:type="paragraph" w:styleId="Title">
+  <w:style w:type="paragraph" w:styleId="Ttulo">
     <w:name w:val="Title"/>
     <w:basedOn w:val="Normal"/>
     <w:next w:val="Normal"/>
-    <w:link w:val="TitleChar"/>
+    <w:link w:val="TtuloCar"/>
     <w:uiPriority w:val="10"/>
     <w:qFormat/>
     <w:rsid w:val="00BA3B38"/>
@@ -1982,10 +2141,10 @@
       <w:szCs w:val="56"/>
     </w:rPr>
   </w:style>
-  <w:style w:type="character" w:customStyle="1" w:styleId="TitleChar">
-    <w:name w:val="Title Char"/>
-    <w:basedOn w:val="DefaultParagraphFont"/>
-    <w:link w:val="Title"/>
+  <w:style w:type="character" w:customStyle="1" w:styleId="TtuloCar">
+    <w:name w:val="Título Car"/>
+    <w:basedOn w:val="Fuentedeprrafopredeter"/>
+    <w:link w:val="Ttulo"/>
     <w:uiPriority w:val="10"/>
     <w:rsid w:val="00BA3B38"/>
     <w:rPr>
@@ -1997,7 +2156,7 @@
       <w:szCs w:val="56"/>
     </w:rPr>
   </w:style>
-  <w:style w:type="paragraph" w:styleId="ListParagraph">
+  <w:style w:type="paragraph" w:styleId="Prrafodelista">
     <w:name w:val="List Paragraph"/>
     <w:basedOn w:val="Normal"/>
     <w:uiPriority w:val="34"/>
@@ -2011,9 +2170,9 @@
       <w:noProof w:val="0"/>
     </w:rPr>
   </w:style>
-  <w:style w:type="character" w:styleId="CommentReference">
+  <w:style w:type="character" w:styleId="Refdecomentario">
     <w:name w:val="annotation reference"/>
-    <w:basedOn w:val="DefaultParagraphFont"/>
+    <w:basedOn w:val="Fuentedeprrafopredeter"/>
     <w:uiPriority w:val="99"/>
     <w:semiHidden/>
     <w:unhideWhenUsed/>
@@ -2023,10 +2182,10 @@
       <w:szCs w:val="16"/>
     </w:rPr>
   </w:style>
-  <w:style w:type="paragraph" w:styleId="CommentText">
+  <w:style w:type="paragraph" w:styleId="Textocomentario">
     <w:name w:val="annotation text"/>
     <w:basedOn w:val="Normal"/>
-    <w:link w:val="CommentTextChar"/>
+    <w:link w:val="TextocomentarioCar"/>
     <w:uiPriority w:val="99"/>
     <w:semiHidden/>
     <w:unhideWhenUsed/>
@@ -2040,10 +2199,10 @@
       <w:szCs w:val="20"/>
     </w:rPr>
   </w:style>
-  <w:style w:type="character" w:customStyle="1" w:styleId="CommentTextChar">
-    <w:name w:val="Comment Text Char"/>
-    <w:basedOn w:val="DefaultParagraphFont"/>
-    <w:link w:val="CommentText"/>
+  <w:style w:type="character" w:customStyle="1" w:styleId="TextocomentarioCar">
+    <w:name w:val="Texto comentario Car"/>
+    <w:basedOn w:val="Fuentedeprrafopredeter"/>
+    <w:link w:val="Textocomentario"/>
     <w:uiPriority w:val="99"/>
     <w:semiHidden/>
     <w:rsid w:val="00A442AC"/>
@@ -2052,7 +2211,7 @@
       <w:szCs w:val="20"/>
     </w:rPr>
   </w:style>
-  <w:style w:type="paragraph" w:styleId="Caption">
+  <w:style w:type="paragraph" w:styleId="Descripcin">
     <w:name w:val="caption"/>
     <w:basedOn w:val="Normal"/>
     <w:next w:val="Normal"/>
@@ -2072,9 +2231,9 @@
       <w:szCs w:val="18"/>
     </w:rPr>
   </w:style>
-  <w:style w:type="table" w:styleId="GridTable2">
+  <w:style w:type="table" w:styleId="Tabladecuadrcula2">
     <w:name w:val="Grid Table 2"/>
-    <w:basedOn w:val="TableNormal"/>
+    <w:basedOn w:val="Tablanormal"/>
     <w:uiPriority w:val="47"/>
     <w:rsid w:val="00076EA8"/>
     <w:pPr>
@@ -2147,10 +2306,10 @@
       </w:tcPr>
     </w:tblStylePr>
   </w:style>
-  <w:style w:type="character" w:customStyle="1" w:styleId="Heading1Char">
-    <w:name w:val="Heading 1 Char"/>
-    <w:basedOn w:val="DefaultParagraphFont"/>
-    <w:link w:val="Heading1"/>
+  <w:style w:type="character" w:customStyle="1" w:styleId="Ttulo1Car">
+    <w:name w:val="Título 1 Car"/>
+    <w:basedOn w:val="Fuentedeprrafopredeter"/>
+    <w:link w:val="Ttulo1"/>
     <w:uiPriority w:val="9"/>
     <w:rsid w:val="003C0715"/>
     <w:rPr>
@@ -2161,10 +2320,10 @@
       <w:szCs w:val="32"/>
     </w:rPr>
   </w:style>
-  <w:style w:type="character" w:customStyle="1" w:styleId="Heading2Char">
-    <w:name w:val="Heading 2 Char"/>
-    <w:basedOn w:val="DefaultParagraphFont"/>
-    <w:link w:val="Heading2"/>
+  <w:style w:type="character" w:customStyle="1" w:styleId="Ttulo2Car">
+    <w:name w:val="Título 2 Car"/>
+    <w:basedOn w:val="Fuentedeprrafopredeter"/>
+    <w:link w:val="Ttulo2"/>
     <w:uiPriority w:val="9"/>
     <w:rsid w:val="003C0715"/>
     <w:rPr>
@@ -2175,10 +2334,10 @@
       <w:szCs w:val="26"/>
     </w:rPr>
   </w:style>
-  <w:style w:type="paragraph" w:styleId="Header">
+  <w:style w:type="paragraph" w:styleId="Encabezado">
     <w:name w:val="header"/>
     <w:basedOn w:val="Normal"/>
-    <w:link w:val="HeaderChar"/>
+    <w:link w:val="EncabezadoCar"/>
     <w:uiPriority w:val="99"/>
     <w:unhideWhenUsed/>
     <w:rsid w:val="00CD1FC8"/>
@@ -2190,20 +2349,20 @@
       <w:spacing w:after="0" w:line="240" w:lineRule="auto"/>
     </w:pPr>
   </w:style>
-  <w:style w:type="character" w:customStyle="1" w:styleId="HeaderChar">
-    <w:name w:val="Header Char"/>
-    <w:basedOn w:val="DefaultParagraphFont"/>
-    <w:link w:val="Header"/>
+  <w:style w:type="character" w:customStyle="1" w:styleId="EncabezadoCar">
+    <w:name w:val="Encabezado Car"/>
+    <w:basedOn w:val="Fuentedeprrafopredeter"/>
+    <w:link w:val="Encabezado"/>
     <w:uiPriority w:val="99"/>
     <w:rsid w:val="00CD1FC8"/>
     <w:rPr>
       <w:noProof/>
     </w:rPr>
   </w:style>
-  <w:style w:type="paragraph" w:styleId="Footer">
+  <w:style w:type="paragraph" w:styleId="Piedepgina">
     <w:name w:val="footer"/>
     <w:basedOn w:val="Normal"/>
-    <w:link w:val="FooterChar"/>
+    <w:link w:val="PiedepginaCar"/>
     <w:uiPriority w:val="99"/>
     <w:unhideWhenUsed/>
     <w:rsid w:val="00CD1FC8"/>
@@ -2215,10 +2374,10 @@
       <w:spacing w:after="0" w:line="240" w:lineRule="auto"/>
     </w:pPr>
   </w:style>
-  <w:style w:type="character" w:customStyle="1" w:styleId="FooterChar">
-    <w:name w:val="Footer Char"/>
-    <w:basedOn w:val="DefaultParagraphFont"/>
-    <w:link w:val="Footer"/>
+  <w:style w:type="character" w:customStyle="1" w:styleId="PiedepginaCar">
+    <w:name w:val="Pie de página Car"/>
+    <w:basedOn w:val="Fuentedeprrafopredeter"/>
+    <w:link w:val="Piedepgina"/>
     <w:uiPriority w:val="99"/>
     <w:rsid w:val="00CD1FC8"/>
     <w:rPr>
@@ -2524,15 +2683,6 @@
 </file>
 
 <file path=customXml/item1.xml><?xml version="1.0" encoding="utf-8"?>
-<?mso-contentType ?>
-<FormTemplates xmlns="http://schemas.microsoft.com/sharepoint/v3/contenttype/forms">
-  <Display>DocumentLibraryForm</Display>
-  <Edit>DocumentLibraryForm</Edit>
-  <New>DocumentLibraryForm</New>
-</FormTemplates>
-</file>
-
-<file path=customXml/item2.xml><?xml version="1.0" encoding="utf-8"?>
 <ct:contentTypeSchema xmlns:ct="http://schemas.microsoft.com/office/2006/metadata/contentType" xmlns:ma="http://schemas.microsoft.com/office/2006/metadata/properties/metaAttributes" ct:_="" ma:_="" ma:contentTypeName="Document" ma:contentTypeID="0x01010023858CF01A2EF24688B692775F4C60A4" ma:contentTypeVersion="12" ma:contentTypeDescription="Create a new document." ma:contentTypeScope="" ma:versionID="b7514a57228e1ec4fd10d00283bc8dd1">
   <xsd:schema xmlns:xsd="http://www.w3.org/2001/XMLSchema" xmlns:xs="http://www.w3.org/2001/XMLSchema" xmlns:p="http://schemas.microsoft.com/office/2006/metadata/properties" xmlns:ns2="164883f8-7691-4ecf-b54a-664c0d0edefe" xmlns:ns3="85e30bcc-d76c-4413-8e4d-2dce22fb0743" targetNamespace="http://schemas.microsoft.com/office/2006/metadata/properties" ma:root="true" ma:fieldsID="581261643acbb38c481ad6091da5c7ed" ns2:_="" ns3:_="">
     <xsd:import namespace="164883f8-7691-4ecf-b54a-664c0d0edefe"/>
@@ -2749,6 +2899,15 @@
 </ct:contentTypeSchema>
 </file>
 
+<file path=customXml/item2.xml><?xml version="1.0" encoding="utf-8"?>
+<?mso-contentType ?>
+<FormTemplates xmlns="http://schemas.microsoft.com/sharepoint/v3/contenttype/forms">
+  <Display>DocumentLibraryForm</Display>
+  <Edit>DocumentLibraryForm</Edit>
+  <New>DocumentLibraryForm</New>
+</FormTemplates>
+</file>
+
 <file path=customXml/item3.xml><?xml version="1.0" encoding="utf-8"?>
 <p:properties xmlns:p="http://schemas.microsoft.com/office/2006/metadata/properties" xmlns:xsi="http://www.w3.org/2001/XMLSchema-instance" xmlns:pc="http://schemas.microsoft.com/office/infopath/2007/PartnerControls">
   <documentManagement/>
@@ -2756,14 +2915,6 @@
 </file>
 
 <file path=customXml/itemProps1.xml><?xml version="1.0" encoding="utf-8"?>
-<ds:datastoreItem xmlns:ds="http://schemas.openxmlformats.org/officeDocument/2006/customXml" ds:itemID="{1F59EA8B-1FA8-40D2-A8B0-61B9CE1E4579}">
-  <ds:schemaRefs>
-    <ds:schemaRef ds:uri="http://schemas.microsoft.com/sharepoint/v3/contenttype/forms"/>
-  </ds:schemaRefs>
-</ds:datastoreItem>
-</file>
-
-<file path=customXml/itemProps2.xml><?xml version="1.0" encoding="utf-8"?>
 <ds:datastoreItem xmlns:ds="http://schemas.openxmlformats.org/officeDocument/2006/customXml" ds:itemID="{AB136102-F80C-410A-A088-872B69645FE5}">
   <ds:schemaRefs>
     <ds:schemaRef ds:uri="http://schemas.microsoft.com/office/2006/metadata/contentType"/>
@@ -2782,6 +2933,14 @@
 </ds:datastoreItem>
 </file>
 
+<file path=customXml/itemProps2.xml><?xml version="1.0" encoding="utf-8"?>
+<ds:datastoreItem xmlns:ds="http://schemas.openxmlformats.org/officeDocument/2006/customXml" ds:itemID="{1F59EA8B-1FA8-40D2-A8B0-61B9CE1E4579}">
+  <ds:schemaRefs>
+    <ds:schemaRef ds:uri="http://schemas.microsoft.com/sharepoint/v3/contenttype/forms"/>
+  </ds:schemaRefs>
+</ds:datastoreItem>
+</file>
+
 <file path=customXml/itemProps3.xml><?xml version="1.0" encoding="utf-8"?>
 <ds:datastoreItem xmlns:ds="http://schemas.openxmlformats.org/officeDocument/2006/customXml" ds:itemID="{8542EACB-7939-45C8-99C3-B6897CA7A7EF}">
   <ds:schemaRefs>

</xml_diff>